<commit_message>
JAVA-38804 | Moving "food-info" from apache-poi to apache-poi-3
</commit_message>
<xml_diff>
--- a/apache-poi-3/src/main/resources/output.docx
+++ b/apache-poi-3/src/main/resources/output.docx
@@ -202,6 +202,39 @@
           <w:lang w:val="en-US"/>
         </w:rPr>
         <w:t/>
+        <w:drawing>
+          <wp:inline distT="0" distR="0" distB="0" distL="0">
+            <wp:extent cx="952500" cy="952500"/>
+            <wp:docPr id="2" name="Drawing 2" descr="Generated"/>
+            <a:graphic xmlns:a="http://schemas.openxmlformats.org/drawingml/2006/main">
+              <a:graphicData uri="http://schemas.openxmlformats.org/drawingml/2006/picture">
+                <pic:pic xmlns:pic="http://schemas.openxmlformats.org/drawingml/2006/picture">
+                  <pic:nvPicPr>
+                    <pic:cNvPr id="0" name="Picture 2" descr="Generated"/>
+                    <pic:cNvPicPr>
+                      <a:picLocks noChangeAspect="true"/>
+                    </pic:cNvPicPr>
+                  </pic:nvPicPr>
+                  <pic:blipFill>
+                    <a:blip r:embed="rId8"/>
+                    <a:stretch>
+                      <a:fillRect/>
+                    </a:stretch>
+                  </pic:blipFill>
+                  <pic:spPr>
+                    <a:xfrm>
+                      <a:off x="0" y="0"/>
+                      <a:ext cx="952500" cy="952500"/>
+                    </a:xfrm>
+                    <a:prstGeom prst="rect">
+                      <a:avLst/>
+                    </a:prstGeom>
+                  </pic:spPr>
+                </pic:pic>
+              </a:graphicData>
+            </a:graphic>
+          </wp:inline>
+        </w:drawing>
       </w:r>
       <w:proofErr w:type="spellStart"/>
       <w:proofErr w:type="spellEnd"/>
@@ -801,7 +834,7 @@
     </w:p>
     <w:p>
       <w:pPr>
-        <w:pStyle w:val="82146ad3"/>
+        <w:pStyle w:val="12ea3870"/>
         <w:tabs>
           <w:tab w:val="left" w:pos="1860"/>
         </w:tabs>
@@ -818,7 +851,7 @@
     </w:p>
     <w:p>
       <w:pPr>
-        <w:pStyle w:val="82146ad3"/>
+        <w:pStyle w:val="12ea3870"/>
         <w:tabs>
           <w:tab w:val="left" w:pos="1860"/>
         </w:tabs>
@@ -896,7 +929,7 @@
         <w:rPr>
           <w:lang w:val="en-US"/>
         </w:rPr>
-        <w:t>com.deepoove.poi.data.ChartMultiSeriesRenderData@5f36c8e3</w:t>
+        <w:t>com.deepoove.poi.data.ChartMultiSeriesRenderData@738a815c</w:t>
       </w:r>
       <w:proofErr w:type="spellStart"/>
       <w:proofErr w:type="spellEnd"/>
@@ -983,7 +1016,7 @@
 
 <file path=word/comments.xml><?xml version="1.0" encoding="utf-8"?>
 <w:comments xmlns:w="http://schemas.openxmlformats.org/wordprocessingml/2006/main">
-  <w:comment w:id="1" w:author="John" w:date="2024-08-05T13:22:01.868+05:30" w:initials="S">
+  <w:comment w:id="1" w:author="John" w:date="2024-08-26T19:59:20.992+02:00" w:initials="S">
     <w:p>
       <w:pPr>
         <w:pBdr/>
@@ -1470,17 +1503,17 @@
       <w:lang w:eastAsia="en-IN"/>
     </w:rPr>
   </w:style>
-  <w:style w:type="paragraph" w:styleId="82146ad3">
+  <w:style w:type="paragraph" w:styleId="12ea3870">
     <w:name w:val="Normal"/>
     <w:qFormat/>
   </w:style>
-  <w:style w:type="character" w:styleId="5278813a">
+  <w:style w:type="character" w:styleId="ae37b371">
     <w:name w:val="Default Paragraph Font"/>
     <w:uiPriority w:val="1"/>
     <w:semiHidden/>
     <w:unhideWhenUsed/>
   </w:style>
-  <w:style w:type="table" w:styleId="868c428c">
+  <w:style w:type="table" w:styleId="1f1628ca">
     <w:name w:val="Normal Table"/>
     <w:uiPriority w:val="99"/>
     <w:semiHidden/>
@@ -1495,15 +1528,15 @@
       </w:tblCellMar>
     </w:tblPr>
   </w:style>
-  <w:style w:type="numbering" w:styleId="e214c503">
+  <w:style w:type="numbering" w:styleId="f74cd76a">
     <w:name w:val="No List"/>
     <w:uiPriority w:val="99"/>
     <w:semiHidden/>
     <w:unhideWhenUsed/>
   </w:style>
-  <w:style w:type="paragraph" w:styleId="45926af1">
+  <w:style w:type="paragraph" w:styleId="148c6bba">
     <w:name w:val="Normal (Web)"/>
-    <w:basedOn w:val="82146ad3"/>
+    <w:basedOn w:val="12ea3870"/>
     <w:uiPriority w:val="99"/>
     <w:semiHidden/>
     <w:unhideWhenUsed/>

</xml_diff>

<commit_message>
JAVA-38804 | Moving "multiline" from apache-poi to apache-poi-3
</commit_message>
<xml_diff>
--- a/apache-poi-3/src/main/resources/output.docx
+++ b/apache-poi-3/src/main/resources/output.docx
@@ -202,39 +202,6 @@
           <w:lang w:val="en-US"/>
         </w:rPr>
         <w:t/>
-        <w:drawing>
-          <wp:inline distT="0" distR="0" distB="0" distL="0">
-            <wp:extent cx="952500" cy="952500"/>
-            <wp:docPr id="2" name="Drawing 2" descr="Generated"/>
-            <a:graphic xmlns:a="http://schemas.openxmlformats.org/drawingml/2006/main">
-              <a:graphicData uri="http://schemas.openxmlformats.org/drawingml/2006/picture">
-                <pic:pic xmlns:pic="http://schemas.openxmlformats.org/drawingml/2006/picture">
-                  <pic:nvPicPr>
-                    <pic:cNvPr id="0" name="Picture 2" descr="Generated"/>
-                    <pic:cNvPicPr>
-                      <a:picLocks noChangeAspect="true"/>
-                    </pic:cNvPicPr>
-                  </pic:nvPicPr>
-                  <pic:blipFill>
-                    <a:blip r:embed="rId8"/>
-                    <a:stretch>
-                      <a:fillRect/>
-                    </a:stretch>
-                  </pic:blipFill>
-                  <pic:spPr>
-                    <a:xfrm>
-                      <a:off x="0" y="0"/>
-                      <a:ext cx="952500" cy="952500"/>
-                    </a:xfrm>
-                    <a:prstGeom prst="rect">
-                      <a:avLst/>
-                    </a:prstGeom>
-                  </pic:spPr>
-                </pic:pic>
-              </a:graphicData>
-            </a:graphic>
-          </wp:inline>
-        </w:drawing>
       </w:r>
       <w:proofErr w:type="spellStart"/>
       <w:proofErr w:type="spellEnd"/>
@@ -834,7 +801,7 @@
     </w:p>
     <w:p>
       <w:pPr>
-        <w:pStyle w:val="12ea3870"/>
+        <w:pStyle w:val="47032974"/>
         <w:tabs>
           <w:tab w:val="left" w:pos="1860"/>
         </w:tabs>
@@ -851,7 +818,7 @@
     </w:p>
     <w:p>
       <w:pPr>
-        <w:pStyle w:val="12ea3870"/>
+        <w:pStyle w:val="47032974"/>
         <w:tabs>
           <w:tab w:val="left" w:pos="1860"/>
         </w:tabs>
@@ -929,7 +896,7 @@
         <w:rPr>
           <w:lang w:val="en-US"/>
         </w:rPr>
-        <w:t>com.deepoove.poi.data.ChartMultiSeriesRenderData@738a815c</w:t>
+        <w:t>com.deepoove.poi.data.ChartMultiSeriesRenderData@10dfa7ef</w:t>
       </w:r>
       <w:proofErr w:type="spellStart"/>
       <w:proofErr w:type="spellEnd"/>
@@ -1016,7 +983,7 @@
 
 <file path=word/comments.xml><?xml version="1.0" encoding="utf-8"?>
 <w:comments xmlns:w="http://schemas.openxmlformats.org/wordprocessingml/2006/main">
-  <w:comment w:id="1" w:author="John" w:date="2024-08-26T19:59:20.992+02:00" w:initials="S">
+  <w:comment w:id="1" w:author="John" w:date="2024-08-27T07:46:00.719+02:00" w:initials="S">
     <w:p>
       <w:pPr>
         <w:pBdr/>
@@ -1503,17 +1470,17 @@
       <w:lang w:eastAsia="en-IN"/>
     </w:rPr>
   </w:style>
-  <w:style w:type="paragraph" w:styleId="12ea3870">
+  <w:style w:type="paragraph" w:styleId="47032974">
     <w:name w:val="Normal"/>
     <w:qFormat/>
   </w:style>
-  <w:style w:type="character" w:styleId="ae37b371">
+  <w:style w:type="character" w:styleId="b2bfcf5f">
     <w:name w:val="Default Paragraph Font"/>
     <w:uiPriority w:val="1"/>
     <w:semiHidden/>
     <w:unhideWhenUsed/>
   </w:style>
-  <w:style w:type="table" w:styleId="1f1628ca">
+  <w:style w:type="table" w:styleId="8d42b595">
     <w:name w:val="Normal Table"/>
     <w:uiPriority w:val="99"/>
     <w:semiHidden/>
@@ -1528,15 +1495,15 @@
       </w:tblCellMar>
     </w:tblPr>
   </w:style>
-  <w:style w:type="numbering" w:styleId="f74cd76a">
+  <w:style w:type="numbering" w:styleId="dedeaf1a">
     <w:name w:val="No List"/>
     <w:uiPriority w:val="99"/>
     <w:semiHidden/>
     <w:unhideWhenUsed/>
   </w:style>
-  <w:style w:type="paragraph" w:styleId="148c6bba">
+  <w:style w:type="paragraph" w:styleId="67fd366d">
     <w:name w:val="Normal (Web)"/>
-    <w:basedOn w:val="12ea3870"/>
+    <w:basedOn w:val="47032974"/>
     <w:uiPriority w:val="99"/>
     <w:semiHidden/>
     <w:unhideWhenUsed/>

</xml_diff>

<commit_message>
JAVA-38804 | moving apache-poi (#17482)
* JAVA-38804 | moving TO apache-poi

* JAVA-38804 | fixed integration test

* JAVA-38804 | moving "cellstyle" from apache-poi to apache-poi-4 new module

* JAVA-38804 | Moving "excel merger" from apache-poi to apache-poi-4 new module

* JAVA-38804 | Moving "read formula" from apache-poi to apache-poi-4 new module

* JAVA-38804 | Moving "read value" from apache-poi to apache-poi-4 new module

* JAVA-38804 | Moving "borders" from apache-poi to apache-poi-3

* JAVA-38804 | Moving "insert row" from apache-poi to apache-poi-3

* JAVA-38804 | Moving "food-info" from apache-poi to apache-poi-3

* JAVA-38804 | fixed integration test

* JAVA-38804 | Moving "multiline" from apache-poi to apache-poi-3
</commit_message>
<xml_diff>
--- a/apache-poi-3/src/main/resources/output.docx
+++ b/apache-poi-3/src/main/resources/output.docx
@@ -801,7 +801,7 @@
     </w:p>
     <w:p>
       <w:pPr>
-        <w:pStyle w:val="82146ad3"/>
+        <w:pStyle w:val="47032974"/>
         <w:tabs>
           <w:tab w:val="left" w:pos="1860"/>
         </w:tabs>
@@ -818,7 +818,7 @@
     </w:p>
     <w:p>
       <w:pPr>
-        <w:pStyle w:val="82146ad3"/>
+        <w:pStyle w:val="47032974"/>
         <w:tabs>
           <w:tab w:val="left" w:pos="1860"/>
         </w:tabs>
@@ -896,7 +896,7 @@
         <w:rPr>
           <w:lang w:val="en-US"/>
         </w:rPr>
-        <w:t>com.deepoove.poi.data.ChartMultiSeriesRenderData@5f36c8e3</w:t>
+        <w:t>com.deepoove.poi.data.ChartMultiSeriesRenderData@10dfa7ef</w:t>
       </w:r>
       <w:proofErr w:type="spellStart"/>
       <w:proofErr w:type="spellEnd"/>
@@ -983,7 +983,7 @@
 
 <file path=word/comments.xml><?xml version="1.0" encoding="utf-8"?>
 <w:comments xmlns:w="http://schemas.openxmlformats.org/wordprocessingml/2006/main">
-  <w:comment w:id="1" w:author="John" w:date="2024-08-05T13:22:01.868+05:30" w:initials="S">
+  <w:comment w:id="1" w:author="John" w:date="2024-08-27T07:46:00.719+02:00" w:initials="S">
     <w:p>
       <w:pPr>
         <w:pBdr/>
@@ -1470,17 +1470,17 @@
       <w:lang w:eastAsia="en-IN"/>
     </w:rPr>
   </w:style>
-  <w:style w:type="paragraph" w:styleId="82146ad3">
+  <w:style w:type="paragraph" w:styleId="47032974">
     <w:name w:val="Normal"/>
     <w:qFormat/>
   </w:style>
-  <w:style w:type="character" w:styleId="5278813a">
+  <w:style w:type="character" w:styleId="b2bfcf5f">
     <w:name w:val="Default Paragraph Font"/>
     <w:uiPriority w:val="1"/>
     <w:semiHidden/>
     <w:unhideWhenUsed/>
   </w:style>
-  <w:style w:type="table" w:styleId="868c428c">
+  <w:style w:type="table" w:styleId="8d42b595">
     <w:name w:val="Normal Table"/>
     <w:uiPriority w:val="99"/>
     <w:semiHidden/>
@@ -1495,15 +1495,15 @@
       </w:tblCellMar>
     </w:tblPr>
   </w:style>
-  <w:style w:type="numbering" w:styleId="e214c503">
+  <w:style w:type="numbering" w:styleId="dedeaf1a">
     <w:name w:val="No List"/>
     <w:uiPriority w:val="99"/>
     <w:semiHidden/>
     <w:unhideWhenUsed/>
   </w:style>
-  <w:style w:type="paragraph" w:styleId="45926af1">
+  <w:style w:type="paragraph" w:styleId="67fd366d">
     <w:name w:val="Normal (Web)"/>
-    <w:basedOn w:val="82146ad3"/>
+    <w:basedOn w:val="47032974"/>
     <w:uiPriority w:val="99"/>
     <w:semiHidden/>
     <w:unhideWhenUsed/>

</xml_diff>